<commit_message>
The actual final update
</commit_message>
<xml_diff>
--- a/RPA PDD.docx
+++ b/RPA PDD.docx
@@ -4596,6 +4596,7 @@
       <w:r>
         <w:rPr>
           <w:rFonts w:ascii="Arial" w:hAnsi="Arial" w:cs="Arial"/>
+          <w:noProof/>
         </w:rPr>
         <w:drawing>
           <wp:inline distT="0" distB="0" distL="0" distR="0" wp14:anchorId="5A5D9C11" wp14:editId="56075954">
@@ -4726,12 +4727,337 @@
       <w:r>
         <w:rPr>
           <w:rFonts w:ascii="Arial" w:hAnsi="Arial" w:cs="Arial"/>
+          <w:noProof/>
+        </w:rPr>
+        <mc:AlternateContent>
+          <mc:Choice Requires="wps">
+            <w:drawing>
+              <wp:anchor distT="0" distB="0" distL="114300" distR="114300" simplePos="0" relativeHeight="251687936" behindDoc="0" locked="0" layoutInCell="1" allowOverlap="1" wp14:anchorId="430EADB2" wp14:editId="697DF242">
+                <wp:simplePos x="0" y="0"/>
+                <wp:positionH relativeFrom="column">
+                  <wp:posOffset>5736283</wp:posOffset>
+                </wp:positionH>
+                <wp:positionV relativeFrom="paragraph">
+                  <wp:posOffset>2720577</wp:posOffset>
+                </wp:positionV>
+                <wp:extent cx="316523" cy="205992"/>
+                <wp:effectExtent l="0" t="0" r="7620" b="3810"/>
+                <wp:wrapNone/>
+                <wp:docPr id="12" name="Text Box 12"/>
+                <wp:cNvGraphicFramePr/>
+                <a:graphic xmlns:a="http://schemas.openxmlformats.org/drawingml/2006/main">
+                  <a:graphicData uri="http://schemas.microsoft.com/office/word/2010/wordprocessingShape">
+                    <wps:wsp>
+                      <wps:cNvSpPr txBox="1"/>
+                      <wps:spPr>
+                        <a:xfrm>
+                          <a:off x="0" y="0"/>
+                          <a:ext cx="316523" cy="205992"/>
+                        </a:xfrm>
+                        <a:prstGeom prst="rect">
+                          <a:avLst/>
+                        </a:prstGeom>
+                        <a:solidFill>
+                          <a:schemeClr val="lt1"/>
+                        </a:solidFill>
+                        <a:ln w="6350">
+                          <a:noFill/>
+                        </a:ln>
+                      </wps:spPr>
+                      <wps:txbx>
+                        <w:txbxContent>
+                          <w:p>
+                            <w:pPr>
+                              <w:rPr>
+                                <w:sz w:val="10"/>
+                                <w:szCs w:val="10"/>
+                                <w:lang w:val="en-SG"/>
+                              </w:rPr>
+                            </w:pPr>
+                            <w:r>
+                              <w:rPr>
+                                <w:sz w:val="10"/>
+                                <w:szCs w:val="10"/>
+                                <w:lang w:val="en-SG"/>
+                              </w:rPr>
+                              <w:t>Yes</w:t>
+                            </w:r>
+                          </w:p>
+                        </w:txbxContent>
+                      </wps:txbx>
+                      <wps:bodyPr rot="0" spcFirstLastPara="0" vertOverflow="overflow" horzOverflow="overflow" vert="horz" wrap="square" lIns="91440" tIns="45720" rIns="91440" bIns="45720" numCol="1" spcCol="0" rtlCol="0" fromWordArt="0" anchor="t" anchorCtr="0" forceAA="0" compatLnSpc="1">
+                        <a:prstTxWarp prst="textNoShape">
+                          <a:avLst/>
+                        </a:prstTxWarp>
+                        <a:noAutofit/>
+                      </wps:bodyPr>
+                    </wps:wsp>
+                  </a:graphicData>
+                </a:graphic>
+                <wp14:sizeRelH relativeFrom="margin">
+                  <wp14:pctWidth>0</wp14:pctWidth>
+                </wp14:sizeRelH>
+                <wp14:sizeRelV relativeFrom="margin">
+                  <wp14:pctHeight>0</wp14:pctHeight>
+                </wp14:sizeRelV>
+              </wp:anchor>
+            </w:drawing>
+          </mc:Choice>
+          <mc:Fallback>
+            <w:pict>
+              <v:shape w14:anchorId="430EADB2" id="Text Box 12" o:spid="_x0000_s1031" type="#_x0000_t202" style="position:absolute;margin-left:451.7pt;margin-top:214.2pt;width:24.9pt;height:16.2pt;z-index:251687936;visibility:visible;mso-wrap-style:square;mso-width-percent:0;mso-height-percent:0;mso-wrap-distance-left:9pt;mso-wrap-distance-top:0;mso-wrap-distance-right:9pt;mso-wrap-distance-bottom:0;mso-position-horizontal:absolute;mso-position-horizontal-relative:text;mso-position-vertical:absolute;mso-position-vertical-relative:text;mso-width-percent:0;mso-height-percent:0;mso-width-relative:margin;mso-height-relative:margin;v-text-anchor:top" o:gfxdata="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" fillcolor="white [3201]" stroked="f" strokeweight=".5pt">
+                <v:textbox>
+                  <w:txbxContent>
+                    <w:p>
+                      <w:pPr>
+                        <w:rPr>
+                          <w:sz w:val="10"/>
+                          <w:szCs w:val="10"/>
+                          <w:lang w:val="en-SG"/>
+                        </w:rPr>
+                      </w:pPr>
+                      <w:r>
+                        <w:rPr>
+                          <w:sz w:val="10"/>
+                          <w:szCs w:val="10"/>
+                          <w:lang w:val="en-SG"/>
+                        </w:rPr>
+                        <w:t>Yes</w:t>
+                      </w:r>
+                    </w:p>
+                  </w:txbxContent>
+                </v:textbox>
+              </v:shape>
+            </w:pict>
+          </mc:Fallback>
+        </mc:AlternateContent>
+      </w:r>
+      <w:r>
+        <w:rPr>
+          <w:rFonts w:ascii="Arial" w:hAnsi="Arial" w:cs="Arial"/>
+          <w:noProof/>
+        </w:rPr>
+        <mc:AlternateContent>
+          <mc:Choice Requires="wps">
+            <w:drawing>
+              <wp:anchor distT="0" distB="0" distL="114300" distR="114300" simplePos="0" relativeHeight="251685888" behindDoc="0" locked="0" layoutInCell="1" allowOverlap="1" wp14:anchorId="245E8E2D" wp14:editId="5E4892DB">
+                <wp:simplePos x="0" y="0"/>
+                <wp:positionH relativeFrom="column">
+                  <wp:posOffset>3955931</wp:posOffset>
+                </wp:positionH>
+                <wp:positionV relativeFrom="paragraph">
+                  <wp:posOffset>2704269</wp:posOffset>
+                </wp:positionV>
+                <wp:extent cx="316523" cy="205992"/>
+                <wp:effectExtent l="0" t="0" r="7620" b="3810"/>
+                <wp:wrapNone/>
+                <wp:docPr id="10" name="Text Box 10"/>
+                <wp:cNvGraphicFramePr/>
+                <a:graphic xmlns:a="http://schemas.openxmlformats.org/drawingml/2006/main">
+                  <a:graphicData uri="http://schemas.microsoft.com/office/word/2010/wordprocessingShape">
+                    <wps:wsp>
+                      <wps:cNvSpPr txBox="1"/>
+                      <wps:spPr>
+                        <a:xfrm>
+                          <a:off x="0" y="0"/>
+                          <a:ext cx="316523" cy="205992"/>
+                        </a:xfrm>
+                        <a:prstGeom prst="rect">
+                          <a:avLst/>
+                        </a:prstGeom>
+                        <a:solidFill>
+                          <a:schemeClr val="lt1"/>
+                        </a:solidFill>
+                        <a:ln w="6350">
+                          <a:noFill/>
+                        </a:ln>
+                      </wps:spPr>
+                      <wps:txbx>
+                        <w:txbxContent>
+                          <w:p>
+                            <w:pPr>
+                              <w:rPr>
+                                <w:sz w:val="10"/>
+                                <w:szCs w:val="10"/>
+                                <w:lang w:val="en-SG"/>
+                              </w:rPr>
+                            </w:pPr>
+                            <w:r>
+                              <w:rPr>
+                                <w:sz w:val="10"/>
+                                <w:szCs w:val="10"/>
+                                <w:lang w:val="en-SG"/>
+                              </w:rPr>
+                              <w:t>Yes</w:t>
+                            </w:r>
+                          </w:p>
+                        </w:txbxContent>
+                      </wps:txbx>
+                      <wps:bodyPr rot="0" spcFirstLastPara="0" vertOverflow="overflow" horzOverflow="overflow" vert="horz" wrap="square" lIns="91440" tIns="45720" rIns="91440" bIns="45720" numCol="1" spcCol="0" rtlCol="0" fromWordArt="0" anchor="t" anchorCtr="0" forceAA="0" compatLnSpc="1">
+                        <a:prstTxWarp prst="textNoShape">
+                          <a:avLst/>
+                        </a:prstTxWarp>
+                        <a:noAutofit/>
+                      </wps:bodyPr>
+                    </wps:wsp>
+                  </a:graphicData>
+                </a:graphic>
+                <wp14:sizeRelH relativeFrom="margin">
+                  <wp14:pctWidth>0</wp14:pctWidth>
+                </wp14:sizeRelH>
+                <wp14:sizeRelV relativeFrom="margin">
+                  <wp14:pctHeight>0</wp14:pctHeight>
+                </wp14:sizeRelV>
+              </wp:anchor>
+            </w:drawing>
+          </mc:Choice>
+          <mc:Fallback>
+            <w:pict>
+              <v:shape w14:anchorId="245E8E2D" id="Text Box 10" o:spid="_x0000_s1032" type="#_x0000_t202" style="position:absolute;margin-left:311.5pt;margin-top:212.95pt;width:24.9pt;height:16.2pt;z-index:251685888;visibility:visible;mso-wrap-style:square;mso-width-percent:0;mso-height-percent:0;mso-wrap-distance-left:9pt;mso-wrap-distance-top:0;mso-wrap-distance-right:9pt;mso-wrap-distance-bottom:0;mso-position-horizontal:absolute;mso-position-horizontal-relative:text;mso-position-vertical:absolute;mso-position-vertical-relative:text;mso-width-percent:0;mso-height-percent:0;mso-width-relative:margin;mso-height-relative:margin;v-text-anchor:top" o:gfxdata="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" fillcolor="white [3201]" stroked="f" strokeweight=".5pt">
+                <v:textbox>
+                  <w:txbxContent>
+                    <w:p>
+                      <w:pPr>
+                        <w:rPr>
+                          <w:sz w:val="10"/>
+                          <w:szCs w:val="10"/>
+                          <w:lang w:val="en-SG"/>
+                        </w:rPr>
+                      </w:pPr>
+                      <w:r>
+                        <w:rPr>
+                          <w:sz w:val="10"/>
+                          <w:szCs w:val="10"/>
+                          <w:lang w:val="en-SG"/>
+                        </w:rPr>
+                        <w:t>Yes</w:t>
+                      </w:r>
+                    </w:p>
+                  </w:txbxContent>
+                </v:textbox>
+              </v:shape>
+            </w:pict>
+          </mc:Fallback>
+        </mc:AlternateContent>
+      </w:r>
+      <w:r>
+        <w:rPr>
+          <w:rFonts w:ascii="Arial" w:hAnsi="Arial" w:cs="Arial"/>
+          <w:noProof/>
+        </w:rPr>
+        <mc:AlternateContent>
+          <mc:Choice Requires="wps">
+            <w:drawing>
+              <wp:anchor distT="0" distB="0" distL="114300" distR="114300" simplePos="0" relativeHeight="251683840" behindDoc="0" locked="0" layoutInCell="1" allowOverlap="1" wp14:anchorId="7F56614C" wp14:editId="5760AB75">
+                <wp:simplePos x="0" y="0"/>
+                <wp:positionH relativeFrom="column">
+                  <wp:posOffset>2283481</wp:posOffset>
+                </wp:positionH>
+                <wp:positionV relativeFrom="paragraph">
+                  <wp:posOffset>2699141</wp:posOffset>
+                </wp:positionV>
+                <wp:extent cx="316523" cy="205992"/>
+                <wp:effectExtent l="0" t="0" r="7620" b="3810"/>
+                <wp:wrapNone/>
+                <wp:docPr id="8" name="Text Box 8"/>
+                <wp:cNvGraphicFramePr/>
+                <a:graphic xmlns:a="http://schemas.openxmlformats.org/drawingml/2006/main">
+                  <a:graphicData uri="http://schemas.microsoft.com/office/word/2010/wordprocessingShape">
+                    <wps:wsp>
+                      <wps:cNvSpPr txBox="1"/>
+                      <wps:spPr>
+                        <a:xfrm>
+                          <a:off x="0" y="0"/>
+                          <a:ext cx="316523" cy="205992"/>
+                        </a:xfrm>
+                        <a:prstGeom prst="rect">
+                          <a:avLst/>
+                        </a:prstGeom>
+                        <a:solidFill>
+                          <a:schemeClr val="lt1"/>
+                        </a:solidFill>
+                        <a:ln w="6350">
+                          <a:noFill/>
+                        </a:ln>
+                      </wps:spPr>
+                      <wps:txbx>
+                        <w:txbxContent>
+                          <w:p>
+                            <w:pPr>
+                              <w:rPr>
+                                <w:sz w:val="10"/>
+                                <w:szCs w:val="10"/>
+                                <w:lang w:val="en-SG"/>
+                              </w:rPr>
+                            </w:pPr>
+                            <w:r>
+                              <w:rPr>
+                                <w:sz w:val="10"/>
+                                <w:szCs w:val="10"/>
+                                <w:lang w:val="en-SG"/>
+                              </w:rPr>
+                              <w:t>Yes</w:t>
+                            </w:r>
+                          </w:p>
+                        </w:txbxContent>
+                      </wps:txbx>
+                      <wps:bodyPr rot="0" spcFirstLastPara="0" vertOverflow="overflow" horzOverflow="overflow" vert="horz" wrap="square" lIns="91440" tIns="45720" rIns="91440" bIns="45720" numCol="1" spcCol="0" rtlCol="0" fromWordArt="0" anchor="t" anchorCtr="0" forceAA="0" compatLnSpc="1">
+                        <a:prstTxWarp prst="textNoShape">
+                          <a:avLst/>
+                        </a:prstTxWarp>
+                        <a:noAutofit/>
+                      </wps:bodyPr>
+                    </wps:wsp>
+                  </a:graphicData>
+                </a:graphic>
+                <wp14:sizeRelH relativeFrom="margin">
+                  <wp14:pctWidth>0</wp14:pctWidth>
+                </wp14:sizeRelH>
+                <wp14:sizeRelV relativeFrom="margin">
+                  <wp14:pctHeight>0</wp14:pctHeight>
+                </wp14:sizeRelV>
+              </wp:anchor>
+            </w:drawing>
+          </mc:Choice>
+          <mc:Fallback>
+            <w:pict>
+              <v:shape w14:anchorId="7F56614C" id="Text Box 8" o:spid="_x0000_s1033" type="#_x0000_t202" style="position:absolute;margin-left:179.8pt;margin-top:212.55pt;width:24.9pt;height:16.2pt;z-index:251683840;visibility:visible;mso-wrap-style:square;mso-width-percent:0;mso-height-percent:0;mso-wrap-distance-left:9pt;mso-wrap-distance-top:0;mso-wrap-distance-right:9pt;mso-wrap-distance-bottom:0;mso-position-horizontal:absolute;mso-position-horizontal-relative:text;mso-position-vertical:absolute;mso-position-vertical-relative:text;mso-width-percent:0;mso-height-percent:0;mso-width-relative:margin;mso-height-relative:margin;v-text-anchor:top" o:gfxdata="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" fillcolor="white [3201]" stroked="f" strokeweight=".5pt">
+                <v:textbox>
+                  <w:txbxContent>
+                    <w:p>
+                      <w:pPr>
+                        <w:rPr>
+                          <w:sz w:val="10"/>
+                          <w:szCs w:val="10"/>
+                          <w:lang w:val="en-SG"/>
+                        </w:rPr>
+                      </w:pPr>
+                      <w:r>
+                        <w:rPr>
+                          <w:sz w:val="10"/>
+                          <w:szCs w:val="10"/>
+                          <w:lang w:val="en-SG"/>
+                        </w:rPr>
+                        <w:t>Yes</w:t>
+                      </w:r>
+                    </w:p>
+                  </w:txbxContent>
+                </v:textbox>
+              </v:shape>
+            </w:pict>
+          </mc:Fallback>
+        </mc:AlternateContent>
+      </w:r>
+      <w:r>
+        <w:rPr>
+          <w:rFonts w:ascii="Arial" w:hAnsi="Arial" w:cs="Arial"/>
         </w:rPr>
         <w:t xml:space="preserve"> </w:t>
       </w:r>
       <w:r>
         <w:rPr>
           <w:rFonts w:ascii="Arial" w:hAnsi="Arial" w:cs="Arial"/>
+          <w:noProof/>
         </w:rPr>
         <w:drawing>
           <wp:inline distT="0" distB="0" distL="0" distR="0" wp14:anchorId="510C1C79" wp14:editId="646BC4AA">
@@ -5141,8 +5467,14 @@
         <w:t xml:space="preserve">See doc attached </w:t>
       </w:r>
     </w:p>
-    <w:bookmarkStart w:id="0" w:name="_MON_1673558571"/>
-    <w:bookmarkEnd w:id="0"/>
+    <w:p>
+      <w:pPr>
+        <w:rPr>
+          <w:rStyle w:val="Strong"/>
+          <w:rFonts w:ascii="Arial" w:hAnsi="Arial" w:cs="Arial"/>
+        </w:rPr>
+      </w:pPr>
+    </w:p>
     <w:p>
       <w:pPr>
         <w:rPr>
@@ -5151,37 +5483,6 @@
           <w:color w:val="0070C0"/>
         </w:rPr>
       </w:pPr>
-      <w:r>
-        <w:rPr>
-          <w:rStyle w:val="Strong"/>
-          <w:rFonts w:ascii="Arial" w:hAnsi="Arial" w:cs="Arial"/>
-        </w:rPr>
-        <w:object w:dxaOrig="1539" w:dyaOrig="997" w14:anchorId="2598E48D">
-          <v:shapetype id="_x0000_t75" coordsize="21600,21600" o:spt="75" o:preferrelative="t" path="m@4@5l@4@11@9@11@9@5xe" filled="f" stroked="f">
-            <v:stroke joinstyle="miter"/>
-            <v:formulas>
-              <v:f eqn="if lineDrawn pixelLineWidth 0"/>
-              <v:f eqn="sum @0 1 0"/>
-              <v:f eqn="sum 0 0 @1"/>
-              <v:f eqn="prod @2 1 2"/>
-              <v:f eqn="prod @3 21600 pixelWidth"/>
-              <v:f eqn="prod @3 21600 pixelHeight"/>
-              <v:f eqn="sum @0 0 1"/>
-              <v:f eqn="prod @6 1 2"/>
-              <v:f eqn="prod @7 21600 pixelWidth"/>
-              <v:f eqn="sum @8 21600 0"/>
-              <v:f eqn="prod @7 21600 pixelHeight"/>
-              <v:f eqn="sum @10 21600 0"/>
-            </v:formulas>
-            <v:path o:extrusionok="f" gradientshapeok="t" o:connecttype="rect"/>
-            <o:lock v:ext="edit" aspectratio="t"/>
-          </v:shapetype>
-          <v:shape id="_x0000_i1035" type="#_x0000_t75" style="width:79.2pt;height:50.4pt" o:ole="">
-            <v:imagedata r:id="rId15" o:title=""/>
-          </v:shape>
-          <o:OLEObject Type="Embed" ProgID="Excel.Sheet.12" ShapeID="_x0000_i1035" DrawAspect="Icon" ObjectID="_1673560262" r:id="rId16"/>
-        </w:object>
-      </w:r>
     </w:p>
     <w:p>
       <w:pPr>
@@ -5321,20 +5622,19 @@
           <w:rFonts w:ascii="Arial" w:hAnsi="Arial" w:cs="Arial"/>
           <w:i/>
           <w:color w:val="0070C0"/>
-          <w:sz w:val="20"/>
-          <w:szCs w:val="20"/>
-        </w:rPr>
-      </w:pPr>
-      <w:r>
-        <w:rPr>
-          <w:rFonts w:ascii="Arial" w:hAnsi="Arial" w:cs="Arial"/>
-          <w:noProof/>
+        </w:rPr>
+      </w:pPr>
+      <w:r>
+        <w:rPr>
+          <w:rFonts w:ascii="Arial" w:hAnsi="Arial" w:cs="Arial"/>
+          <w:i/>
+          <w:color w:val="0070C0"/>
         </w:rPr>
         <w:drawing>
-          <wp:inline distT="0" distB="0" distL="0" distR="0" wp14:anchorId="65091E89" wp14:editId="24B432AA">
-            <wp:extent cx="6057900" cy="3310890"/>
-            <wp:effectExtent l="0" t="0" r="0" b="3810"/>
-            <wp:docPr id="15" name="Picture 15"/>
+          <wp:inline distT="0" distB="0" distL="0" distR="0" wp14:anchorId="781AB41F" wp14:editId="7644B7B0">
+            <wp:extent cx="6400800" cy="4563110"/>
+            <wp:effectExtent l="0" t="0" r="0" b="8890"/>
+            <wp:docPr id="3" name="Picture 3"/>
             <wp:cNvGraphicFramePr>
               <a:graphicFrameLocks xmlns:a="http://schemas.openxmlformats.org/drawingml/2006/main" noChangeAspect="1"/>
             </wp:cNvGraphicFramePr>
@@ -5346,7 +5646,7 @@
                     <pic:cNvPicPr/>
                   </pic:nvPicPr>
                   <pic:blipFill>
-                    <a:blip r:embed="rId17"/>
+                    <a:blip r:embed="rId15"/>
                     <a:stretch>
                       <a:fillRect/>
                     </a:stretch>
@@ -5354,7 +5654,7 @@
                   <pic:spPr>
                     <a:xfrm>
                       <a:off x="0" y="0"/>
-                      <a:ext cx="6057900" cy="3310890"/>
+                      <a:ext cx="6400800" cy="4563110"/>
                     </a:xfrm>
                     <a:prstGeom prst="rect">
                       <a:avLst/>
@@ -5366,7 +5666,9 @@
           </wp:inline>
         </w:drawing>
       </w:r>
-      <w:r>
+    </w:p>
+    <w:p>
+      <w:pPr>
         <w:rPr>
           <w:rFonts w:ascii="Arial" w:hAnsi="Arial" w:cs="Arial"/>
           <w:i/>
@@ -5374,8 +5676,7 @@
           <w:sz w:val="20"/>
           <w:szCs w:val="20"/>
         </w:rPr>
-        <w:t>*Mention below if process improvements were performed on the T</w:t>
-      </w:r>
+      </w:pPr>
       <w:r>
         <w:rPr>
           <w:rFonts w:ascii="Arial" w:hAnsi="Arial" w:cs="Arial"/>
@@ -5384,7 +5685,7 @@
           <w:sz w:val="20"/>
           <w:szCs w:val="20"/>
         </w:rPr>
-        <w:t>o-Be</w:t>
+        <w:t>*Mention below if process improvements were performed on the T</w:t>
       </w:r>
       <w:r>
         <w:rPr>
@@ -5394,11 +5695,156 @@
           <w:sz w:val="20"/>
           <w:szCs w:val="20"/>
         </w:rPr>
+        <w:t>o-Be</w:t>
+      </w:r>
+      <w:r>
+        <w:rPr>
+          <w:rFonts w:ascii="Arial" w:hAnsi="Arial" w:cs="Arial"/>
+          <w:i/>
+          <w:color w:val="0070C0"/>
+          <w:sz w:val="20"/>
+          <w:szCs w:val="20"/>
+        </w:rPr>
         <w:t xml:space="preserve"> design and detail them</w:t>
       </w:r>
     </w:p>
     <w:p>
       <w:pPr>
+        <w:rPr>
+          <w:rFonts w:ascii="Arial" w:hAnsi="Arial" w:cs="Arial"/>
+          <w:i/>
+          <w:color w:val="0070C0"/>
+          <w:sz w:val="20"/>
+          <w:szCs w:val="20"/>
+        </w:rPr>
+      </w:pPr>
+      <w:r>
+        <w:rPr>
+          <w:rFonts w:ascii="Arial" w:hAnsi="Arial" w:cs="Arial"/>
+          <w:i/>
+          <w:color w:val="0070C0"/>
+          <w:sz w:val="20"/>
+          <w:szCs w:val="20"/>
+        </w:rPr>
+        <w:t>Process Improvements:</w:t>
+      </w:r>
+    </w:p>
+    <w:p>
+      <w:pPr>
+        <w:pStyle w:val="ListParagraph"/>
+        <w:numPr>
+          <w:ilvl w:val="0"/>
+          <w:numId w:val="9"/>
+        </w:numPr>
+        <w:rPr>
+          <w:rFonts w:ascii="Arial" w:hAnsi="Arial" w:cs="Arial"/>
+          <w:iCs/>
+          <w:color w:val="auto"/>
+          <w:sz w:val="20"/>
+          <w:szCs w:val="20"/>
+        </w:rPr>
+      </w:pPr>
+      <w:r>
+        <w:rPr>
+          <w:rFonts w:ascii="Arial" w:hAnsi="Arial" w:cs="Arial"/>
+          <w:iCs/>
+          <w:color w:val="auto"/>
+          <w:sz w:val="20"/>
+          <w:szCs w:val="20"/>
+        </w:rPr>
+        <w:t xml:space="preserve">Added </w:t>
+      </w:r>
+      <w:r>
+        <w:rPr>
+          <w:rFonts w:ascii="Arial" w:hAnsi="Arial" w:cs="Arial"/>
+          <w:iCs/>
+          <w:color w:val="auto"/>
+          <w:sz w:val="20"/>
+          <w:szCs w:val="20"/>
+        </w:rPr>
+        <w:t>a configuration file to make email sending and other variables more dynamic</w:t>
+      </w:r>
+    </w:p>
+    <w:p>
+      <w:pPr>
+        <w:pStyle w:val="ListParagraph"/>
+        <w:numPr>
+          <w:ilvl w:val="0"/>
+          <w:numId w:val="9"/>
+        </w:numPr>
+        <w:rPr>
+          <w:rFonts w:ascii="Arial" w:hAnsi="Arial" w:cs="Arial"/>
+          <w:iCs/>
+          <w:color w:val="auto"/>
+          <w:sz w:val="20"/>
+          <w:szCs w:val="20"/>
+        </w:rPr>
+      </w:pPr>
+      <w:r>
+        <w:rPr>
+          <w:rFonts w:ascii="Arial" w:hAnsi="Arial" w:cs="Arial"/>
+          <w:iCs/>
+          <w:color w:val="auto"/>
+          <w:sz w:val="20"/>
+          <w:szCs w:val="20"/>
+        </w:rPr>
+        <w:t>Ability to edit and reset configuration file within the process</w:t>
+      </w:r>
+    </w:p>
+    <w:p>
+      <w:pPr>
+        <w:pStyle w:val="ListParagraph"/>
+        <w:numPr>
+          <w:ilvl w:val="0"/>
+          <w:numId w:val="9"/>
+        </w:numPr>
+        <w:rPr>
+          <w:rFonts w:ascii="Arial" w:hAnsi="Arial" w:cs="Arial"/>
+          <w:iCs/>
+          <w:color w:val="auto"/>
+          <w:sz w:val="20"/>
+          <w:szCs w:val="20"/>
+        </w:rPr>
+      </w:pPr>
+      <w:r>
+        <w:rPr>
+          <w:rFonts w:ascii="Arial" w:hAnsi="Arial" w:cs="Arial"/>
+          <w:iCs/>
+          <w:color w:val="auto"/>
+          <w:sz w:val="20"/>
+          <w:szCs w:val="20"/>
+        </w:rPr>
+        <w:t>Saves data to a excel sheet with date and time recorded as the sheet name for reference and archive</w:t>
+      </w:r>
+    </w:p>
+    <w:p>
+      <w:pPr>
+        <w:pStyle w:val="ListParagraph"/>
+        <w:numPr>
+          <w:ilvl w:val="0"/>
+          <w:numId w:val="9"/>
+        </w:numPr>
+        <w:rPr>
+          <w:rFonts w:ascii="Arial" w:hAnsi="Arial" w:cs="Arial"/>
+          <w:iCs/>
+          <w:color w:val="auto"/>
+          <w:sz w:val="20"/>
+          <w:szCs w:val="20"/>
+        </w:rPr>
+      </w:pPr>
+      <w:r>
+        <w:rPr>
+          <w:rFonts w:ascii="Arial" w:hAnsi="Arial" w:cs="Arial"/>
+          <w:iCs/>
+          <w:color w:val="auto"/>
+          <w:sz w:val="20"/>
+          <w:szCs w:val="20"/>
+        </w:rPr>
+        <w:t>Added a report to send to the admin at the end of the process that includes total records and failed records with the reason</w:t>
+      </w:r>
+    </w:p>
+    <w:p>
+      <w:pPr>
         <w:pStyle w:val="Heading2"/>
         <w:rPr>
           <w:rFonts w:ascii="Arial" w:hAnsi="Arial" w:cs="Arial"/>
@@ -5408,6 +5854,7 @@
         <w:rPr>
           <w:rFonts w:ascii="Arial" w:hAnsi="Arial" w:cs="Arial"/>
         </w:rPr>
+        <w:lastRenderedPageBreak/>
         <w:t xml:space="preserve">III.5 </w:t>
       </w:r>
       <w:r>
@@ -5603,14 +6050,7 @@
         <w:rPr>
           <w:rFonts w:ascii="Arial" w:hAnsi="Arial" w:cs="Arial"/>
         </w:rPr>
-        <w:t xml:space="preserve"> met in practice before. For each of these </w:t>
-      </w:r>
-      <w:r>
-        <w:rPr>
-          <w:rFonts w:ascii="Arial" w:hAnsi="Arial" w:cs="Arial"/>
-        </w:rPr>
-        <w:lastRenderedPageBreak/>
-        <w:t>exceptions, define a corresponding expected action that the robot should complete if it encounters the exception.</w:t>
+        <w:t xml:space="preserve"> met in practice before. For each of these exceptions, define a corresponding expected action that the robot should complete if it encounters the exception.</w:t>
       </w:r>
     </w:p>
     <w:tbl>
@@ -5620,15 +6060,16 @@
         <w:tblLook w:val="04A0" w:firstRow="1" w:lastRow="0" w:firstColumn="1" w:lastColumn="0" w:noHBand="0" w:noVBand="1"/>
       </w:tblPr>
       <w:tblGrid>
-        <w:gridCol w:w="895"/>
-        <w:gridCol w:w="1453"/>
-        <w:gridCol w:w="952"/>
-        <w:gridCol w:w="1506"/>
-        <w:gridCol w:w="5269"/>
+        <w:gridCol w:w="822"/>
+        <w:gridCol w:w="1983"/>
+        <w:gridCol w:w="903"/>
+        <w:gridCol w:w="1762"/>
+        <w:gridCol w:w="4605"/>
       </w:tblGrid>
       <w:tr>
         <w:trPr>
           <w:cnfStyle w:val="100000000000" w:firstRow="1" w:lastRow="0" w:firstColumn="0" w:lastColumn="0" w:oddVBand="0" w:evenVBand="0" w:oddHBand="0" w:evenHBand="0" w:firstRowFirstColumn="0" w:firstRowLastColumn="0" w:lastRowFirstColumn="0" w:lastRowLastColumn="0"/>
+          <w:trHeight w:val="669"/>
         </w:trPr>
         <w:tc>
           <w:tcPr>
@@ -5830,6 +6271,7 @@
             <w:pPr>
               <w:pStyle w:val="TableText"/>
               <w:spacing w:line="240" w:lineRule="auto"/>
+              <w:jc w:val="center"/>
               <w:cnfStyle w:val="000000100000" w:firstRow="0" w:lastRow="0" w:firstColumn="0" w:lastColumn="0" w:oddVBand="0" w:evenVBand="0" w:oddHBand="1" w:evenHBand="0" w:firstRowFirstColumn="0" w:firstRowLastColumn="0" w:lastRowFirstColumn="0" w:lastRowLastColumn="0"/>
               <w:rPr>
                 <w:rFonts w:ascii="Arial" w:hAnsi="Arial" w:cs="Arial"/>
@@ -5842,11 +6284,32 @@
             <w:r>
               <w:rPr>
                 <w:rFonts w:ascii="Arial" w:hAnsi="Arial" w:cs="Arial"/>
+                <w:b/>
                 <w:color w:val="auto"/>
                 <w:sz w:val="20"/>
                 <w:szCs w:val="20"/>
               </w:rPr>
-              <w:t>Product out of stock</w:t>
+              <w:t>Missing</w:t>
+            </w:r>
+            <w:r>
+              <w:rPr>
+                <w:rFonts w:ascii="Arial" w:hAnsi="Arial" w:cs="Arial"/>
+                <w:b/>
+                <w:color w:val="auto"/>
+                <w:sz w:val="20"/>
+                <w:szCs w:val="20"/>
+              </w:rPr>
+              <w:t>/Corrupted</w:t>
+            </w:r>
+            <w:r>
+              <w:rPr>
+                <w:rFonts w:ascii="Arial" w:hAnsi="Arial" w:cs="Arial"/>
+                <w:b/>
+                <w:color w:val="auto"/>
+                <w:sz w:val="20"/>
+                <w:szCs w:val="20"/>
+              </w:rPr>
+              <w:t xml:space="preserve"> config file data</w:t>
             </w:r>
           </w:p>
         </w:tc>
@@ -5873,7 +6336,7 @@
                 <w:sz w:val="20"/>
                 <w:szCs w:val="20"/>
               </w:rPr>
-              <w:t>n/a</w:t>
+              <w:t>1</w:t>
             </w:r>
           </w:p>
         </w:tc>
@@ -5893,6 +6356,7 @@
                 <w:szCs w:val="20"/>
               </w:rPr>
             </w:pPr>
+            <w:proofErr w:type="spellStart"/>
             <w:r>
               <w:rPr>
                 <w:rFonts w:ascii="Arial" w:hAnsi="Arial" w:cs="Arial"/>
@@ -5900,8 +6364,9 @@
                 <w:sz w:val="20"/>
                 <w:szCs w:val="20"/>
               </w:rPr>
-              <w:t>Product code</w:t>
-            </w:r>
+              <w:t>configDt</w:t>
+            </w:r>
+            <w:proofErr w:type="spellEnd"/>
           </w:p>
         </w:tc>
         <w:tc>
@@ -5922,10 +6387,529 @@
             <w:r>
               <w:rPr>
                 <w:rFonts w:ascii="Arial" w:hAnsi="Arial" w:cs="Arial"/>
-                <w:sz w:val="20"/>
-                <w:szCs w:val="20"/>
-              </w:rPr>
-              <w:t>Ignore error, press the Continue button, fill in the data and Save.</w:t>
+                <w:b/>
+                <w:sz w:val="20"/>
+                <w:szCs w:val="20"/>
+              </w:rPr>
+              <w:t>Reset config file data</w:t>
+            </w:r>
+          </w:p>
+        </w:tc>
+      </w:tr>
+      <w:tr>
+        <w:tc>
+          <w:tcPr>
+            <w:cnfStyle w:val="001000000000" w:firstRow="0" w:lastRow="0" w:firstColumn="1" w:lastColumn="0" w:oddVBand="0" w:evenVBand="0" w:oddHBand="0" w:evenHBand="0" w:firstRowFirstColumn="0" w:firstRowLastColumn="0" w:lastRowFirstColumn="0" w:lastRowLastColumn="0"/>
+            <w:tcW w:w="895" w:type="dxa"/>
+          </w:tcPr>
+          <w:p>
+            <w:pPr>
+              <w:pStyle w:val="TableText"/>
+              <w:spacing w:line="240" w:lineRule="auto"/>
+              <w:rPr>
+                <w:rFonts w:ascii="Arial" w:hAnsi="Arial" w:cs="Arial"/>
+                <w:color w:val="auto"/>
+                <w:sz w:val="20"/>
+                <w:szCs w:val="20"/>
+              </w:rPr>
+            </w:pPr>
+            <w:r>
+              <w:rPr>
+                <w:rFonts w:ascii="Arial" w:hAnsi="Arial" w:cs="Arial"/>
+                <w:color w:val="auto"/>
+                <w:sz w:val="20"/>
+                <w:szCs w:val="20"/>
+              </w:rPr>
+              <w:t>2</w:t>
+            </w:r>
+          </w:p>
+        </w:tc>
+        <w:tc>
+          <w:tcPr>
+            <w:tcW w:w="1453" w:type="dxa"/>
+          </w:tcPr>
+          <w:p>
+            <w:pPr>
+              <w:pStyle w:val="TableText"/>
+              <w:spacing w:line="240" w:lineRule="auto"/>
+              <w:jc w:val="center"/>
+              <w:cnfStyle w:val="000000000000" w:firstRow="0" w:lastRow="0" w:firstColumn="0" w:lastColumn="0" w:oddVBand="0" w:evenVBand="0" w:oddHBand="0" w:evenHBand="0" w:firstRowFirstColumn="0" w:firstRowLastColumn="0" w:lastRowFirstColumn="0" w:lastRowLastColumn="0"/>
+              <w:rPr>
+                <w:rFonts w:ascii="Arial" w:hAnsi="Arial" w:cs="Arial"/>
+                <w:b/>
+                <w:color w:val="auto"/>
+                <w:sz w:val="20"/>
+                <w:szCs w:val="20"/>
+              </w:rPr>
+            </w:pPr>
+            <w:r>
+              <w:rPr>
+                <w:rFonts w:ascii="Arial" w:hAnsi="Arial" w:cs="Arial"/>
+                <w:b/>
+                <w:color w:val="auto"/>
+                <w:sz w:val="20"/>
+                <w:szCs w:val="20"/>
+              </w:rPr>
+              <w:t>Textbox/Button Element not found</w:t>
+            </w:r>
+          </w:p>
+        </w:tc>
+        <w:tc>
+          <w:tcPr>
+            <w:tcW w:w="952" w:type="dxa"/>
+          </w:tcPr>
+          <w:p>
+            <w:pPr>
+              <w:pStyle w:val="TableText"/>
+              <w:spacing w:line="240" w:lineRule="auto"/>
+              <w:cnfStyle w:val="000000000000" w:firstRow="0" w:lastRow="0" w:firstColumn="0" w:lastColumn="0" w:oddVBand="0" w:evenVBand="0" w:oddHBand="0" w:evenHBand="0" w:firstRowFirstColumn="0" w:firstRowLastColumn="0" w:lastRowFirstColumn="0" w:lastRowLastColumn="0"/>
+              <w:rPr>
+                <w:rFonts w:ascii="Arial" w:hAnsi="Arial" w:cs="Arial"/>
+                <w:color w:val="auto"/>
+                <w:sz w:val="20"/>
+                <w:szCs w:val="20"/>
+              </w:rPr>
+            </w:pPr>
+            <w:r>
+              <w:rPr>
+                <w:rFonts w:ascii="Arial" w:hAnsi="Arial" w:cs="Arial"/>
+                <w:color w:val="auto"/>
+                <w:sz w:val="20"/>
+                <w:szCs w:val="20"/>
+              </w:rPr>
+              <w:t>6, 10</w:t>
+            </w:r>
+          </w:p>
+        </w:tc>
+        <w:tc>
+          <w:tcPr>
+            <w:tcW w:w="1506" w:type="dxa"/>
+          </w:tcPr>
+          <w:p>
+            <w:pPr>
+              <w:pStyle w:val="TableText"/>
+              <w:spacing w:line="240" w:lineRule="auto"/>
+              <w:cnfStyle w:val="000000000000" w:firstRow="0" w:lastRow="0" w:firstColumn="0" w:lastColumn="0" w:oddVBand="0" w:evenVBand="0" w:oddHBand="0" w:evenHBand="0" w:firstRowFirstColumn="0" w:firstRowLastColumn="0" w:lastRowFirstColumn="0" w:lastRowLastColumn="0"/>
+              <w:rPr>
+                <w:rFonts w:ascii="Arial" w:hAnsi="Arial" w:cs="Arial"/>
+                <w:color w:val="auto"/>
+                <w:sz w:val="20"/>
+                <w:szCs w:val="20"/>
+              </w:rPr>
+            </w:pPr>
+            <w:proofErr w:type="gramStart"/>
+            <w:r>
+              <w:rPr>
+                <w:rFonts w:ascii="Arial" w:hAnsi="Arial" w:cs="Arial"/>
+                <w:color w:val="auto"/>
+                <w:sz w:val="20"/>
+                <w:szCs w:val="20"/>
+              </w:rPr>
+              <w:t>N.A</w:t>
+            </w:r>
+            <w:proofErr w:type="gramEnd"/>
+          </w:p>
+        </w:tc>
+        <w:tc>
+          <w:tcPr>
+            <w:tcW w:w="5269" w:type="dxa"/>
+          </w:tcPr>
+          <w:p>
+            <w:pPr>
+              <w:spacing w:before="60" w:after="60"/>
+              <w:cnfStyle w:val="000000000000" w:firstRow="0" w:lastRow="0" w:firstColumn="0" w:lastColumn="0" w:oddVBand="0" w:evenVBand="0" w:oddHBand="0" w:evenHBand="0" w:firstRowFirstColumn="0" w:firstRowLastColumn="0" w:lastRowFirstColumn="0" w:lastRowLastColumn="0"/>
+              <w:rPr>
+                <w:rFonts w:ascii="Arial" w:hAnsi="Arial" w:cs="Arial"/>
+                <w:b/>
+                <w:sz w:val="20"/>
+                <w:szCs w:val="20"/>
+              </w:rPr>
+            </w:pPr>
+            <w:r>
+              <w:rPr>
+                <w:rFonts w:ascii="Arial" w:hAnsi="Arial" w:cs="Arial"/>
+                <w:b/>
+                <w:sz w:val="20"/>
+                <w:szCs w:val="20"/>
+              </w:rPr>
+              <w:t xml:space="preserve">Close website and Restart RPA, </w:t>
+            </w:r>
+            <w:proofErr w:type="gramStart"/>
+            <w:r>
+              <w:rPr>
+                <w:rFonts w:ascii="Arial" w:hAnsi="Arial" w:cs="Arial"/>
+                <w:b/>
+                <w:sz w:val="20"/>
+                <w:szCs w:val="20"/>
+              </w:rPr>
+              <w:t>After</w:t>
+            </w:r>
+            <w:proofErr w:type="gramEnd"/>
+            <w:r>
+              <w:rPr>
+                <w:rFonts w:ascii="Arial" w:hAnsi="Arial" w:cs="Arial"/>
+                <w:b/>
+                <w:sz w:val="20"/>
+                <w:szCs w:val="20"/>
+              </w:rPr>
+              <w:t xml:space="preserve"> a few tries contact Process SME for help</w:t>
+            </w:r>
+          </w:p>
+        </w:tc>
+      </w:tr>
+      <w:tr>
+        <w:trPr>
+          <w:cnfStyle w:val="000000100000" w:firstRow="0" w:lastRow="0" w:firstColumn="0" w:lastColumn="0" w:oddVBand="0" w:evenVBand="0" w:oddHBand="1" w:evenHBand="0" w:firstRowFirstColumn="0" w:firstRowLastColumn="0" w:lastRowFirstColumn="0" w:lastRowLastColumn="0"/>
+        </w:trPr>
+        <w:tc>
+          <w:tcPr>
+            <w:cnfStyle w:val="001000000000" w:firstRow="0" w:lastRow="0" w:firstColumn="1" w:lastColumn="0" w:oddVBand="0" w:evenVBand="0" w:oddHBand="0" w:evenHBand="0" w:firstRowFirstColumn="0" w:firstRowLastColumn="0" w:lastRowFirstColumn="0" w:lastRowLastColumn="0"/>
+            <w:tcW w:w="895" w:type="dxa"/>
+          </w:tcPr>
+          <w:p>
+            <w:pPr>
+              <w:pStyle w:val="TableText"/>
+              <w:spacing w:line="240" w:lineRule="auto"/>
+              <w:rPr>
+                <w:rFonts w:ascii="Arial" w:hAnsi="Arial" w:cs="Arial"/>
+                <w:color w:val="auto"/>
+                <w:sz w:val="20"/>
+                <w:szCs w:val="20"/>
+              </w:rPr>
+            </w:pPr>
+            <w:r>
+              <w:rPr>
+                <w:rFonts w:ascii="Arial" w:hAnsi="Arial" w:cs="Arial"/>
+                <w:color w:val="auto"/>
+                <w:sz w:val="20"/>
+                <w:szCs w:val="20"/>
+              </w:rPr>
+              <w:t>3</w:t>
+            </w:r>
+          </w:p>
+        </w:tc>
+        <w:tc>
+          <w:tcPr>
+            <w:tcW w:w="1453" w:type="dxa"/>
+          </w:tcPr>
+          <w:p>
+            <w:pPr>
+              <w:pStyle w:val="TableText"/>
+              <w:spacing w:line="240" w:lineRule="auto"/>
+              <w:jc w:val="center"/>
+              <w:cnfStyle w:val="000000100000" w:firstRow="0" w:lastRow="0" w:firstColumn="0" w:lastColumn="0" w:oddVBand="0" w:evenVBand="0" w:oddHBand="1" w:evenHBand="0" w:firstRowFirstColumn="0" w:firstRowLastColumn="0" w:lastRowFirstColumn="0" w:lastRowLastColumn="0"/>
+              <w:rPr>
+                <w:rFonts w:ascii="Arial" w:hAnsi="Arial" w:cs="Arial"/>
+                <w:b/>
+                <w:color w:val="auto"/>
+                <w:sz w:val="20"/>
+                <w:szCs w:val="20"/>
+              </w:rPr>
+            </w:pPr>
+            <w:proofErr w:type="spellStart"/>
+            <w:r>
+              <w:rPr>
+                <w:rFonts w:ascii="Arial" w:hAnsi="Arial" w:cs="Arial"/>
+                <w:b/>
+                <w:color w:val="auto"/>
+                <w:sz w:val="20"/>
+                <w:szCs w:val="20"/>
+              </w:rPr>
+              <w:t>Datatable</w:t>
+            </w:r>
+            <w:proofErr w:type="spellEnd"/>
+            <w:r>
+              <w:rPr>
+                <w:rFonts w:ascii="Arial" w:hAnsi="Arial" w:cs="Arial"/>
+                <w:b/>
+                <w:color w:val="auto"/>
+                <w:sz w:val="20"/>
+                <w:szCs w:val="20"/>
+              </w:rPr>
+              <w:t xml:space="preserve"> no data save</w:t>
+            </w:r>
+            <w:r>
+              <w:rPr>
+                <w:rFonts w:ascii="Arial" w:hAnsi="Arial" w:cs="Arial"/>
+                <w:b/>
+                <w:color w:val="auto"/>
+                <w:sz w:val="20"/>
+                <w:szCs w:val="20"/>
+              </w:rPr>
+              <w:t>d</w:t>
+            </w:r>
+            <w:r>
+              <w:rPr>
+                <w:rFonts w:ascii="Arial" w:hAnsi="Arial" w:cs="Arial"/>
+                <w:b/>
+                <w:color w:val="auto"/>
+                <w:sz w:val="20"/>
+                <w:szCs w:val="20"/>
+              </w:rPr>
+              <w:t xml:space="preserve"> </w:t>
+            </w:r>
+          </w:p>
+        </w:tc>
+        <w:tc>
+          <w:tcPr>
+            <w:tcW w:w="952" w:type="dxa"/>
+          </w:tcPr>
+          <w:p>
+            <w:pPr>
+              <w:pStyle w:val="TableText"/>
+              <w:spacing w:line="240" w:lineRule="auto"/>
+              <w:cnfStyle w:val="000000100000" w:firstRow="0" w:lastRow="0" w:firstColumn="0" w:lastColumn="0" w:oddVBand="0" w:evenVBand="0" w:oddHBand="1" w:evenHBand="0" w:firstRowFirstColumn="0" w:firstRowLastColumn="0" w:lastRowFirstColumn="0" w:lastRowLastColumn="0"/>
+              <w:rPr>
+                <w:rFonts w:ascii="Arial" w:hAnsi="Arial" w:cs="Arial"/>
+                <w:color w:val="auto"/>
+                <w:sz w:val="20"/>
+                <w:szCs w:val="20"/>
+              </w:rPr>
+            </w:pPr>
+            <w:r>
+              <w:rPr>
+                <w:rFonts w:ascii="Arial" w:hAnsi="Arial" w:cs="Arial"/>
+                <w:color w:val="auto"/>
+                <w:sz w:val="20"/>
+                <w:szCs w:val="20"/>
+              </w:rPr>
+              <w:t>8</w:t>
+            </w:r>
+          </w:p>
+        </w:tc>
+        <w:tc>
+          <w:tcPr>
+            <w:tcW w:w="1506" w:type="dxa"/>
+          </w:tcPr>
+          <w:p>
+            <w:pPr>
+              <w:pStyle w:val="TableText"/>
+              <w:spacing w:line="240" w:lineRule="auto"/>
+              <w:cnfStyle w:val="000000100000" w:firstRow="0" w:lastRow="0" w:firstColumn="0" w:lastColumn="0" w:oddVBand="0" w:evenVBand="0" w:oddHBand="1" w:evenHBand="0" w:firstRowFirstColumn="0" w:firstRowLastColumn="0" w:lastRowFirstColumn="0" w:lastRowLastColumn="0"/>
+              <w:rPr>
+                <w:rFonts w:ascii="Arial" w:hAnsi="Arial" w:cs="Arial"/>
+                <w:color w:val="auto"/>
+                <w:sz w:val="20"/>
+                <w:szCs w:val="20"/>
+              </w:rPr>
+            </w:pPr>
+            <w:proofErr w:type="spellStart"/>
+            <w:r>
+              <w:rPr>
+                <w:rFonts w:ascii="Arial" w:hAnsi="Arial" w:cs="Arial"/>
+                <w:color w:val="auto"/>
+                <w:sz w:val="20"/>
+                <w:szCs w:val="20"/>
+              </w:rPr>
+              <w:t>ExtractDataTable</w:t>
+            </w:r>
+            <w:proofErr w:type="spellEnd"/>
+          </w:p>
+        </w:tc>
+        <w:tc>
+          <w:tcPr>
+            <w:tcW w:w="5269" w:type="dxa"/>
+          </w:tcPr>
+          <w:p>
+            <w:pPr>
+              <w:spacing w:before="60" w:after="60"/>
+              <w:cnfStyle w:val="000000100000" w:firstRow="0" w:lastRow="0" w:firstColumn="0" w:lastColumn="0" w:oddVBand="0" w:evenVBand="0" w:oddHBand="1" w:evenHBand="0" w:firstRowFirstColumn="0" w:firstRowLastColumn="0" w:lastRowFirstColumn="0" w:lastRowLastColumn="0"/>
+              <w:rPr>
+                <w:rFonts w:ascii="Arial" w:hAnsi="Arial" w:cs="Arial"/>
+                <w:b/>
+                <w:sz w:val="20"/>
+                <w:szCs w:val="20"/>
+              </w:rPr>
+            </w:pPr>
+            <w:r>
+              <w:rPr>
+                <w:rFonts w:ascii="Arial" w:hAnsi="Arial" w:cs="Arial"/>
+                <w:b/>
+                <w:sz w:val="20"/>
+                <w:szCs w:val="20"/>
+              </w:rPr>
+              <w:t xml:space="preserve">Close website and Restart RPA, </w:t>
+            </w:r>
+            <w:proofErr w:type="gramStart"/>
+            <w:r>
+              <w:rPr>
+                <w:rFonts w:ascii="Arial" w:hAnsi="Arial" w:cs="Arial"/>
+                <w:b/>
+                <w:sz w:val="20"/>
+                <w:szCs w:val="20"/>
+              </w:rPr>
+              <w:t>After</w:t>
+            </w:r>
+            <w:proofErr w:type="gramEnd"/>
+            <w:r>
+              <w:rPr>
+                <w:rFonts w:ascii="Arial" w:hAnsi="Arial" w:cs="Arial"/>
+                <w:b/>
+                <w:sz w:val="20"/>
+                <w:szCs w:val="20"/>
+              </w:rPr>
+              <w:t xml:space="preserve"> a few tries contact Process SME for help</w:t>
+            </w:r>
+          </w:p>
+        </w:tc>
+      </w:tr>
+      <w:tr>
+        <w:tc>
+          <w:tcPr>
+            <w:cnfStyle w:val="001000000000" w:firstRow="0" w:lastRow="0" w:firstColumn="1" w:lastColumn="0" w:oddVBand="0" w:evenVBand="0" w:oddHBand="0" w:evenHBand="0" w:firstRowFirstColumn="0" w:firstRowLastColumn="0" w:lastRowFirstColumn="0" w:lastRowLastColumn="0"/>
+            <w:tcW w:w="895" w:type="dxa"/>
+          </w:tcPr>
+          <w:p>
+            <w:pPr>
+              <w:pStyle w:val="TableText"/>
+              <w:spacing w:line="240" w:lineRule="auto"/>
+              <w:rPr>
+                <w:rFonts w:ascii="Arial" w:hAnsi="Arial" w:cs="Arial"/>
+                <w:color w:val="auto"/>
+                <w:sz w:val="20"/>
+                <w:szCs w:val="20"/>
+              </w:rPr>
+            </w:pPr>
+            <w:r>
+              <w:rPr>
+                <w:rFonts w:ascii="Arial" w:hAnsi="Arial" w:cs="Arial"/>
+                <w:color w:val="auto"/>
+                <w:sz w:val="20"/>
+                <w:szCs w:val="20"/>
+              </w:rPr>
+              <w:t>4</w:t>
+            </w:r>
+          </w:p>
+        </w:tc>
+        <w:tc>
+          <w:tcPr>
+            <w:tcW w:w="1453" w:type="dxa"/>
+          </w:tcPr>
+          <w:p>
+            <w:pPr>
+              <w:pStyle w:val="TableText"/>
+              <w:spacing w:line="240" w:lineRule="auto"/>
+              <w:jc w:val="center"/>
+              <w:cnfStyle w:val="000000000000" w:firstRow="0" w:lastRow="0" w:firstColumn="0" w:lastColumn="0" w:oddVBand="0" w:evenVBand="0" w:oddHBand="0" w:evenHBand="0" w:firstRowFirstColumn="0" w:firstRowLastColumn="0" w:lastRowFirstColumn="0" w:lastRowLastColumn="0"/>
+              <w:rPr>
+                <w:rFonts w:ascii="Arial" w:hAnsi="Arial" w:cs="Arial"/>
+                <w:b/>
+                <w:color w:val="auto"/>
+                <w:sz w:val="20"/>
+                <w:szCs w:val="20"/>
+              </w:rPr>
+            </w:pPr>
+            <w:r>
+              <w:rPr>
+                <w:rFonts w:ascii="Arial" w:hAnsi="Arial" w:cs="Arial"/>
+                <w:b/>
+                <w:color w:val="auto"/>
+                <w:sz w:val="20"/>
+                <w:szCs w:val="20"/>
+              </w:rPr>
+              <w:t>Email not sending</w:t>
+            </w:r>
+          </w:p>
+        </w:tc>
+        <w:tc>
+          <w:tcPr>
+            <w:tcW w:w="952" w:type="dxa"/>
+          </w:tcPr>
+          <w:p>
+            <w:pPr>
+              <w:pStyle w:val="TableText"/>
+              <w:spacing w:line="240" w:lineRule="auto"/>
+              <w:cnfStyle w:val="000000000000" w:firstRow="0" w:lastRow="0" w:firstColumn="0" w:lastColumn="0" w:oddVBand="0" w:evenVBand="0" w:oddHBand="0" w:evenHBand="0" w:firstRowFirstColumn="0" w:firstRowLastColumn="0" w:lastRowFirstColumn="0" w:lastRowLastColumn="0"/>
+              <w:rPr>
+                <w:rFonts w:ascii="Arial" w:hAnsi="Arial" w:cs="Arial"/>
+                <w:color w:val="auto"/>
+                <w:sz w:val="20"/>
+                <w:szCs w:val="20"/>
+              </w:rPr>
+            </w:pPr>
+            <w:r>
+              <w:rPr>
+                <w:rFonts w:ascii="Arial" w:hAnsi="Arial" w:cs="Arial"/>
+                <w:color w:val="auto"/>
+                <w:sz w:val="20"/>
+                <w:szCs w:val="20"/>
+              </w:rPr>
+              <w:t>13</w:t>
+            </w:r>
+          </w:p>
+        </w:tc>
+        <w:tc>
+          <w:tcPr>
+            <w:tcW w:w="1506" w:type="dxa"/>
+          </w:tcPr>
+          <w:p>
+            <w:pPr>
+              <w:pStyle w:val="TableText"/>
+              <w:spacing w:line="240" w:lineRule="auto"/>
+              <w:cnfStyle w:val="000000000000" w:firstRow="0" w:lastRow="0" w:firstColumn="0" w:lastColumn="0" w:oddVBand="0" w:evenVBand="0" w:oddHBand="0" w:evenHBand="0" w:firstRowFirstColumn="0" w:firstRowLastColumn="0" w:lastRowFirstColumn="0" w:lastRowLastColumn="0"/>
+              <w:rPr>
+                <w:rFonts w:ascii="Arial" w:hAnsi="Arial" w:cs="Arial"/>
+                <w:color w:val="auto"/>
+                <w:sz w:val="20"/>
+                <w:szCs w:val="20"/>
+              </w:rPr>
+            </w:pPr>
+            <w:proofErr w:type="spellStart"/>
+            <w:r>
+              <w:rPr>
+                <w:rFonts w:ascii="Arial" w:hAnsi="Arial" w:cs="Arial"/>
+                <w:color w:val="auto"/>
+                <w:sz w:val="20"/>
+                <w:szCs w:val="20"/>
+              </w:rPr>
+              <w:t>SendOutlookMail</w:t>
+            </w:r>
+            <w:proofErr w:type="spellEnd"/>
+          </w:p>
+        </w:tc>
+        <w:tc>
+          <w:tcPr>
+            <w:tcW w:w="5269" w:type="dxa"/>
+          </w:tcPr>
+          <w:p>
+            <w:pPr>
+              <w:spacing w:before="60" w:after="60"/>
+              <w:cnfStyle w:val="000000000000" w:firstRow="0" w:lastRow="0" w:firstColumn="0" w:lastColumn="0" w:oddVBand="0" w:evenVBand="0" w:oddHBand="0" w:evenHBand="0" w:firstRowFirstColumn="0" w:firstRowLastColumn="0" w:lastRowFirstColumn="0" w:lastRowLastColumn="0"/>
+              <w:rPr>
+                <w:rFonts w:ascii="Arial" w:hAnsi="Arial" w:cs="Arial"/>
+                <w:b/>
+                <w:sz w:val="20"/>
+                <w:szCs w:val="20"/>
+              </w:rPr>
+            </w:pPr>
+            <w:r>
+              <w:rPr>
+                <w:rFonts w:ascii="Arial" w:hAnsi="Arial" w:cs="Arial"/>
+                <w:b/>
+                <w:sz w:val="20"/>
+                <w:szCs w:val="20"/>
+              </w:rPr>
+              <w:t>Check if outlook is setup and configurated with the same email address(</w:t>
+            </w:r>
+            <w:proofErr w:type="spellStart"/>
+            <w:r>
+              <w:rPr>
+                <w:rFonts w:ascii="Arial" w:hAnsi="Arial" w:cs="Arial"/>
+                <w:b/>
+                <w:sz w:val="20"/>
+                <w:szCs w:val="20"/>
+              </w:rPr>
+              <w:t>accountEmail</w:t>
+            </w:r>
+            <w:proofErr w:type="spellEnd"/>
+            <w:r>
+              <w:rPr>
+                <w:rFonts w:ascii="Arial" w:hAnsi="Arial" w:cs="Arial"/>
+                <w:b/>
+                <w:sz w:val="20"/>
+                <w:szCs w:val="20"/>
+              </w:rPr>
+              <w:t>) saved in config.xlsx</w:t>
             </w:r>
           </w:p>
         </w:tc>
@@ -5997,7 +6981,7 @@
         </w:rPr>
         <w:t xml:space="preserve">Send an email notification at </w:t>
       </w:r>
-      <w:hyperlink r:id="rId18" w:history="1">
+      <w:hyperlink r:id="rId16" w:history="1">
         <w:r>
           <w:rPr>
             <w:rStyle w:val="Hyperlink"/>
@@ -6021,8 +7005,8 @@
       </w:pPr>
     </w:p>
     <w:sectPr>
-      <w:headerReference w:type="default" r:id="rId19"/>
-      <w:footerReference w:type="default" r:id="rId20"/>
+      <w:headerReference w:type="default" r:id="rId17"/>
+      <w:footerReference w:type="default" r:id="rId18"/>
       <w:pgSz w:w="12240" w:h="15840"/>
       <w:pgMar w:top="1440" w:right="1080" w:bottom="1440" w:left="1080" w:header="576" w:footer="576" w:gutter="0"/>
       <w:cols w:space="720"/>
@@ -6151,7 +7135,7 @@
         </mc:Choice>
         <mc:Fallback>
           <w:pict>
-            <v:rect w14:anchorId="58BA83BC" id="_x0000_s1031" style="position:absolute;margin-left:38pt;margin-top:755.95pt;width:223pt;height:25pt;z-index:251660288;visibility:visible;mso-wrap-style:square;mso-width-percent:0;mso-height-percent:0;mso-wrap-distance-left:9pt;mso-wrap-distance-top:0;mso-wrap-distance-right:9pt;mso-wrap-distance-bottom:0;mso-position-horizontal:absolute;mso-position-horizontal-relative:page;mso-position-vertical:absolute;mso-position-vertical-relative:page;mso-width-percent:0;mso-height-percent:0;mso-width-relative:margin;mso-height-relative:margin;v-text-anchor:middle" o:gfxdata="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" filled="f" stroked="f">
+            <v:rect w14:anchorId="58BA83BC" id="_x0000_s1034" style="position:absolute;margin-left:38pt;margin-top:755.95pt;width:223pt;height:25pt;z-index:251660288;visibility:visible;mso-wrap-style:square;mso-width-percent:0;mso-height-percent:0;mso-wrap-distance-left:9pt;mso-wrap-distance-top:0;mso-wrap-distance-right:9pt;mso-wrap-distance-bottom:0;mso-position-horizontal:absolute;mso-position-horizontal-relative:page;mso-position-vertical:absolute;mso-position-vertical-relative:page;mso-width-percent:0;mso-height-percent:0;mso-width-relative:margin;mso-height-relative:margin;v-text-anchor:middle" o:gfxdata="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" filled="f" stroked="f">
               <o:lock v:ext="edit" grouping="t"/>
               <v:textbox>
                 <w:txbxContent>
@@ -9278,6 +10262,19 @@
 </file>
 
 <file path=customXml/item1.xml><?xml version="1.0" encoding="utf-8"?>
+<?mso-contentType ?>
+<FormTemplates xmlns="http://schemas.microsoft.com/sharepoint/v3/contenttype/forms">
+  <Display>DocumentLibraryForm</Display>
+  <Edit>DocumentLibraryForm</Edit>
+  <New>DocumentLibraryForm</New>
+</FormTemplates>
+</file>
+
+<file path=customXml/item2.xml><?xml version="1.0" encoding="utf-8"?>
+<b:Sources xmlns:b="http://schemas.openxmlformats.org/officeDocument/2006/bibliography" xmlns="http://schemas.openxmlformats.org/officeDocument/2006/bibliography" SelectedStyle="\APASixthEditionOfficeOnline.xsl" StyleName="APA" Version="6"/>
+</file>
+
+<file path=customXml/item3.xml><?xml version="1.0" encoding="utf-8"?>
 <p:properties xmlns:p="http://schemas.microsoft.com/office/2006/metadata/properties" xmlns:xsi="http://www.w3.org/2001/XMLSchema-instance" xmlns:pc="http://schemas.microsoft.com/office/infopath/2007/PartnerControls">
   <documentManagement>
     <MigrationWizIdSecurityGroups xmlns="cdac50c1-ceba-4755-ba77-5b8a5ebf763c" xsi:nil="true"/>
@@ -9287,19 +10284,6 @@
     <MigrationWizId xmlns="cdac50c1-ceba-4755-ba77-5b8a5ebf763c" xsi:nil="true"/>
   </documentManagement>
 </p:properties>
-</file>
-
-<file path=customXml/item2.xml><?xml version="1.0" encoding="utf-8"?>
-<b:Sources xmlns:b="http://schemas.openxmlformats.org/officeDocument/2006/bibliography" xmlns="http://schemas.openxmlformats.org/officeDocument/2006/bibliography" SelectedStyle="\APASixthEditionOfficeOnline.xsl" StyleName="APA" Version="6"/>
-</file>
-
-<file path=customXml/item3.xml><?xml version="1.0" encoding="utf-8"?>
-<?mso-contentType ?>
-<FormTemplates xmlns="http://schemas.microsoft.com/sharepoint/v3/contenttype/forms">
-  <Display>DocumentLibraryForm</Display>
-  <Edit>DocumentLibraryForm</Edit>
-  <New>DocumentLibraryForm</New>
-</FormTemplates>
 </file>
 
 <file path=customXml/item4.xml><?xml version="1.0" encoding="utf-8"?>
@@ -9542,11 +10526,9 @@
 </file>
 
 <file path=customXml/itemProps1.xml><?xml version="1.0" encoding="utf-8"?>
-<ds:datastoreItem xmlns:ds="http://schemas.openxmlformats.org/officeDocument/2006/customXml" ds:itemID="{71844A26-21FE-4ABC-94C4-7935D8CC6EF6}">
+<ds:datastoreItem xmlns:ds="http://schemas.openxmlformats.org/officeDocument/2006/customXml" ds:itemID="{F23AFD20-3FBD-480A-8671-FE580A3EB037}">
   <ds:schemaRefs>
-    <ds:schemaRef ds:uri="http://schemas.microsoft.com/office/2006/metadata/properties"/>
-    <ds:schemaRef ds:uri="http://schemas.microsoft.com/office/infopath/2007/PartnerControls"/>
-    <ds:schemaRef ds:uri="cdac50c1-ceba-4755-ba77-5b8a5ebf763c"/>
+    <ds:schemaRef ds:uri="http://schemas.microsoft.com/sharepoint/v3/contenttype/forms"/>
   </ds:schemaRefs>
 </ds:datastoreItem>
 </file>
@@ -9560,9 +10542,11 @@
 </file>
 
 <file path=customXml/itemProps3.xml><?xml version="1.0" encoding="utf-8"?>
-<ds:datastoreItem xmlns:ds="http://schemas.openxmlformats.org/officeDocument/2006/customXml" ds:itemID="{F23AFD20-3FBD-480A-8671-FE580A3EB037}">
+<ds:datastoreItem xmlns:ds="http://schemas.openxmlformats.org/officeDocument/2006/customXml" ds:itemID="{71844A26-21FE-4ABC-94C4-7935D8CC6EF6}">
   <ds:schemaRefs>
-    <ds:schemaRef ds:uri="http://schemas.microsoft.com/sharepoint/v3/contenttype/forms"/>
+    <ds:schemaRef ds:uri="http://schemas.microsoft.com/office/2006/metadata/properties"/>
+    <ds:schemaRef ds:uri="http://schemas.microsoft.com/office/infopath/2007/PartnerControls"/>
+    <ds:schemaRef ds:uri="cdac50c1-ceba-4755-ba77-5b8a5ebf763c"/>
   </ds:schemaRefs>
 </ds:datastoreItem>
 </file>

</xml_diff>